<commit_message>
Used the IAM service, created policies , created uses and groups
</commit_message>
<xml_diff>
--- a/1.1_IAM_User_Creation/Day-2.docx
+++ b/1.1_IAM_User_Creation/Day-2.docx
@@ -258,7 +258,7 @@
           <w:lang w:val="en-US"/>
         </w:rPr>
         <w:drawing>
-          <wp:inline distT="0" distB="0" distL="0" distR="0" wp14:anchorId="337ADF99" wp14:editId="1C413888">
+          <wp:inline distT="0" distB="0" distL="0" distR="0" wp14:anchorId="337ADF99" wp14:editId="3DF31E5F">
             <wp:extent cx="6645910" cy="3084195"/>
             <wp:effectExtent l="0" t="0" r="2540" b="1905"/>
             <wp:docPr id="381858925" name="Picture 1"/>
@@ -397,7 +397,7 @@
         </w:rPr>
         <w:lastRenderedPageBreak/>
         <w:drawing>
-          <wp:inline distT="0" distB="0" distL="0" distR="0" wp14:anchorId="52E776C7" wp14:editId="7F23EB04">
+          <wp:inline distT="0" distB="0" distL="0" distR="0" wp14:anchorId="52E776C7" wp14:editId="0796C43D">
             <wp:extent cx="6645910" cy="2822575"/>
             <wp:effectExtent l="0" t="0" r="2540" b="0"/>
             <wp:docPr id="343111920" name="Picture 2"/>
@@ -497,7 +497,7 @@
           <w:lang w:val="en-US"/>
         </w:rPr>
         <w:drawing>
-          <wp:inline distT="0" distB="0" distL="0" distR="0" wp14:anchorId="6FE7A9FC" wp14:editId="4ADC43DA">
+          <wp:inline distT="0" distB="0" distL="0" distR="0" wp14:anchorId="6FE7A9FC" wp14:editId="00EC62CB">
             <wp:extent cx="6645910" cy="2478405"/>
             <wp:effectExtent l="0" t="0" r="2540" b="0"/>
             <wp:docPr id="350206084" name="Picture 3"/>
@@ -551,7 +551,7 @@
           <w:lang w:val="en-US"/>
         </w:rPr>
         <w:drawing>
-          <wp:inline distT="0" distB="0" distL="0" distR="0" wp14:anchorId="144249A2" wp14:editId="18059ADF">
+          <wp:inline distT="0" distB="0" distL="0" distR="0" wp14:anchorId="144249A2" wp14:editId="48ABC689">
             <wp:extent cx="6645910" cy="2672715"/>
             <wp:effectExtent l="0" t="0" r="2540" b="0"/>
             <wp:docPr id="994972749" name="Picture 4"/>
@@ -674,7 +674,7 @@
           <w:lang w:val="en-US"/>
         </w:rPr>
         <w:drawing>
-          <wp:inline distT="0" distB="0" distL="0" distR="0" wp14:anchorId="3FB67F01" wp14:editId="4A46C523">
+          <wp:inline distT="0" distB="0" distL="0" distR="0" wp14:anchorId="3FB67F01" wp14:editId="3CACB515">
             <wp:extent cx="6645910" cy="2665730"/>
             <wp:effectExtent l="0" t="0" r="2540" b="1270"/>
             <wp:docPr id="1801576407" name="Picture 5"/>
@@ -741,7 +741,7 @@
           <w:lang w:val="en-US"/>
         </w:rPr>
         <w:drawing>
-          <wp:inline distT="0" distB="0" distL="0" distR="0" wp14:anchorId="22B09D89" wp14:editId="2E549E82">
+          <wp:inline distT="0" distB="0" distL="0" distR="0" wp14:anchorId="22B09D89" wp14:editId="12E029B5">
             <wp:extent cx="6645910" cy="2537460"/>
             <wp:effectExtent l="0" t="0" r="2540" b="0"/>
             <wp:docPr id="840513313" name="Picture 6"/>
@@ -910,19 +910,7 @@
         <w:rPr>
           <w:lang w:val="en-US"/>
         </w:rPr>
-        <w:t xml:space="preserve">-Here in the </w:t>
-      </w:r>
-      <w:r>
-        <w:rPr>
-          <w:lang w:val="en-US"/>
-        </w:rPr>
-        <w:t>below</w:t>
-      </w:r>
-      <w:r>
-        <w:rPr>
-          <w:lang w:val="en-US"/>
-        </w:rPr>
-        <w:t xml:space="preserve"> </w:t>
+        <w:t xml:space="preserve">-Here in the below </w:t>
       </w:r>
       <w:proofErr w:type="gramStart"/>
       <w:r>
@@ -978,7 +966,7 @@
           <w:lang w:val="en-US"/>
         </w:rPr>
         <w:drawing>
-          <wp:inline distT="0" distB="0" distL="0" distR="0" wp14:anchorId="7C798F4A" wp14:editId="2F132E3F">
+          <wp:inline distT="0" distB="0" distL="0" distR="0" wp14:anchorId="7C798F4A" wp14:editId="2564460D">
             <wp:extent cx="6645910" cy="3011805"/>
             <wp:effectExtent l="0" t="0" r="2540" b="0"/>
             <wp:docPr id="1538204303" name="Picture 8"/>
@@ -1075,7 +1063,7 @@
           <w:lang w:val="en-US"/>
         </w:rPr>
         <w:drawing>
-          <wp:inline distT="0" distB="0" distL="0" distR="0" wp14:anchorId="2CE0579F" wp14:editId="478DCFBD">
+          <wp:inline distT="0" distB="0" distL="0" distR="0" wp14:anchorId="2CE0579F" wp14:editId="0C8A0165">
             <wp:extent cx="6645910" cy="3129915"/>
             <wp:effectExtent l="0" t="0" r="2540" b="0"/>
             <wp:docPr id="1391034669" name="Picture 10"/>
@@ -1187,7 +1175,7 @@
           <w:lang w:val="en-US"/>
         </w:rPr>
         <w:drawing>
-          <wp:inline distT="0" distB="0" distL="0" distR="0" wp14:anchorId="511E31D5" wp14:editId="5A7EA506">
+          <wp:inline distT="0" distB="0" distL="0" distR="0" wp14:anchorId="511E31D5" wp14:editId="37FD53F0">
             <wp:extent cx="6645910" cy="2974340"/>
             <wp:effectExtent l="0" t="0" r="2540" b="0"/>
             <wp:docPr id="843091888" name="Picture 11"/>
@@ -1342,7 +1330,7 @@
           <w:lang w:val="en-US"/>
         </w:rPr>
         <w:drawing>
-          <wp:inline distT="0" distB="0" distL="0" distR="0" wp14:anchorId="1681F9AC" wp14:editId="1D368A31">
+          <wp:inline distT="0" distB="0" distL="0" distR="0" wp14:anchorId="1681F9AC" wp14:editId="5ADBA95E">
             <wp:extent cx="6645910" cy="2786380"/>
             <wp:effectExtent l="0" t="0" r="2540" b="0"/>
             <wp:docPr id="403449529" name="Picture 12"/>
@@ -1499,7 +1487,7 @@
           <w:lang w:val="en-US"/>
         </w:rPr>
         <w:drawing>
-          <wp:inline distT="0" distB="0" distL="0" distR="0" wp14:anchorId="450544D0" wp14:editId="6DDEF3A9">
+          <wp:inline distT="0" distB="0" distL="0" distR="0" wp14:anchorId="450544D0" wp14:editId="514B8FE2">
             <wp:extent cx="6645910" cy="2804795"/>
             <wp:effectExtent l="0" t="0" r="2540" b="0"/>
             <wp:docPr id="1447349560" name="Picture 14"/>
@@ -1627,7 +1615,7 @@
           <w:lang w:val="en-US"/>
         </w:rPr>
         <w:drawing>
-          <wp:inline distT="0" distB="0" distL="0" distR="0" wp14:anchorId="278C2B6C" wp14:editId="67253D44">
+          <wp:inline distT="0" distB="0" distL="0" distR="0" wp14:anchorId="278C2B6C" wp14:editId="344189AD">
             <wp:extent cx="6645910" cy="2713990"/>
             <wp:effectExtent l="0" t="0" r="2540" b="0"/>
             <wp:docPr id="1111624929" name="Picture 15"/>
@@ -1723,7 +1711,7 @@
           <w:lang w:val="en-US"/>
         </w:rPr>
         <w:drawing>
-          <wp:inline distT="0" distB="0" distL="0" distR="0" wp14:anchorId="6ACA290E" wp14:editId="48FB2E1F">
+          <wp:inline distT="0" distB="0" distL="0" distR="0" wp14:anchorId="6ACA290E" wp14:editId="32564FD6">
             <wp:extent cx="6645910" cy="2627630"/>
             <wp:effectExtent l="0" t="0" r="2540" b="1270"/>
             <wp:docPr id="1264490279" name="Picture 16"/>
@@ -1823,7 +1811,7 @@
           <w:lang w:val="en-US"/>
         </w:rPr>
         <w:drawing>
-          <wp:inline distT="0" distB="0" distL="0" distR="0" wp14:anchorId="05C54D8C" wp14:editId="10D7FC6A">
+          <wp:inline distT="0" distB="0" distL="0" distR="0" wp14:anchorId="05C54D8C" wp14:editId="3C701159">
             <wp:extent cx="6645910" cy="2984500"/>
             <wp:effectExtent l="0" t="0" r="2540" b="6350"/>
             <wp:docPr id="551585187" name="Picture 17"/>
@@ -1940,7 +1928,7 @@
           <w:lang w:val="en-US"/>
         </w:rPr>
         <w:drawing>
-          <wp:inline distT="0" distB="0" distL="0" distR="0" wp14:anchorId="1D67C771" wp14:editId="09F82CB6">
+          <wp:inline distT="0" distB="0" distL="0" distR="0" wp14:anchorId="1D67C771" wp14:editId="6CA97811">
             <wp:extent cx="6645910" cy="3068320"/>
             <wp:effectExtent l="0" t="0" r="2540" b="0"/>
             <wp:docPr id="1642434954" name="Picture 18"/>
@@ -2120,7 +2108,7 @@
           <w:lang w:val="en-US"/>
         </w:rPr>
         <w:drawing>
-          <wp:inline distT="0" distB="0" distL="0" distR="0" wp14:anchorId="70AA0377" wp14:editId="5A3892DE">
+          <wp:inline distT="0" distB="0" distL="0" distR="0" wp14:anchorId="70AA0377" wp14:editId="746BF52B">
             <wp:extent cx="6645910" cy="2807970"/>
             <wp:effectExtent l="0" t="0" r="2540" b="0"/>
             <wp:docPr id="1420675357" name="Picture 19"/>
@@ -2237,7 +2225,7 @@
           <w:lang w:val="en-US"/>
         </w:rPr>
         <w:drawing>
-          <wp:inline distT="0" distB="0" distL="0" distR="0" wp14:anchorId="781A3ED9" wp14:editId="4C62DC5E">
+          <wp:inline distT="0" distB="0" distL="0" distR="0" wp14:anchorId="781A3ED9" wp14:editId="4DA60072">
             <wp:extent cx="6645910" cy="2811145"/>
             <wp:effectExtent l="0" t="0" r="2540" b="8255"/>
             <wp:docPr id="1238787502" name="Picture 20"/>
@@ -2288,7 +2276,7 @@
           <w:lang w:val="en-US"/>
         </w:rPr>
         <w:drawing>
-          <wp:inline distT="0" distB="0" distL="0" distR="0" wp14:anchorId="537B3FD7" wp14:editId="3FB98CFF">
+          <wp:inline distT="0" distB="0" distL="0" distR="0" wp14:anchorId="537B3FD7" wp14:editId="24EDB0D7">
             <wp:extent cx="6645910" cy="2719705"/>
             <wp:effectExtent l="0" t="0" r="2540" b="4445"/>
             <wp:docPr id="1972110912" name="Picture 21"/>
@@ -2349,7 +2337,7 @@
           <w:lang w:val="en-US"/>
         </w:rPr>
         <w:drawing>
-          <wp:inline distT="0" distB="0" distL="0" distR="0" wp14:anchorId="461940BA" wp14:editId="0EBB3A55">
+          <wp:inline distT="0" distB="0" distL="0" distR="0" wp14:anchorId="461940BA" wp14:editId="3E5D8615">
             <wp:extent cx="6645910" cy="2934335"/>
             <wp:effectExtent l="0" t="0" r="2540" b="0"/>
             <wp:docPr id="1097154454" name="Picture 22"/>
@@ -2422,7 +2410,7 @@
           <w:lang w:val="en-US"/>
         </w:rPr>
         <w:drawing>
-          <wp:inline distT="0" distB="0" distL="0" distR="0" wp14:anchorId="08265F7E" wp14:editId="0E2A7AF1">
+          <wp:inline distT="0" distB="0" distL="0" distR="0" wp14:anchorId="08265F7E" wp14:editId="149F4D19">
             <wp:extent cx="6645910" cy="2723515"/>
             <wp:effectExtent l="0" t="0" r="2540" b="635"/>
             <wp:docPr id="1191407963" name="Picture 23"/>
@@ -2473,7 +2461,7 @@
           <w:lang w:val="en-US"/>
         </w:rPr>
         <w:drawing>
-          <wp:inline distT="0" distB="0" distL="0" distR="0" wp14:anchorId="1B091CF1" wp14:editId="22360A01">
+          <wp:inline distT="0" distB="0" distL="0" distR="0" wp14:anchorId="1B091CF1" wp14:editId="3EA32A6C">
             <wp:extent cx="6645910" cy="2625725"/>
             <wp:effectExtent l="0" t="0" r="2540" b="3175"/>
             <wp:docPr id="263753740" name="Picture 24"/>
@@ -2577,7 +2565,7 @@
           <w:lang w:val="en-US"/>
         </w:rPr>
         <w:drawing>
-          <wp:inline distT="0" distB="0" distL="0" distR="0" wp14:anchorId="3FCF0D0A" wp14:editId="5AEBC6CA">
+          <wp:inline distT="0" distB="0" distL="0" distR="0" wp14:anchorId="3FCF0D0A" wp14:editId="22A8BE8F">
             <wp:extent cx="6645910" cy="2761615"/>
             <wp:effectExtent l="0" t="0" r="2540" b="635"/>
             <wp:docPr id="958415439" name="Picture 25"/>
@@ -2758,6 +2746,95 @@
     </w:lvl>
   </w:abstractNum>
   <w:abstractNum w:abstractNumId="1" w15:restartNumberingAfterBreak="0">
+    <w:nsid w:val="37922264"/>
+    <w:multiLevelType w:val="hybridMultilevel"/>
+    <w:tmpl w:val="7E26DBBA"/>
+    <w:lvl w:ilvl="0" w:tplc="4009000F">
+      <w:start w:val="1"/>
+      <w:numFmt w:val="decimal"/>
+      <w:lvlText w:val="%1."/>
+      <w:lvlJc w:val="left"/>
+      <w:pPr>
+        <w:ind w:left="720" w:hanging="360"/>
+      </w:pPr>
+      <w:rPr>
+        <w:rFonts w:hint="default"/>
+      </w:rPr>
+    </w:lvl>
+    <w:lvl w:ilvl="1" w:tplc="40090019" w:tentative="1">
+      <w:start w:val="1"/>
+      <w:numFmt w:val="lowerLetter"/>
+      <w:lvlText w:val="%2."/>
+      <w:lvlJc w:val="left"/>
+      <w:pPr>
+        <w:ind w:left="1440" w:hanging="360"/>
+      </w:pPr>
+    </w:lvl>
+    <w:lvl w:ilvl="2" w:tplc="4009001B" w:tentative="1">
+      <w:start w:val="1"/>
+      <w:numFmt w:val="lowerRoman"/>
+      <w:lvlText w:val="%3."/>
+      <w:lvlJc w:val="right"/>
+      <w:pPr>
+        <w:ind w:left="2160" w:hanging="180"/>
+      </w:pPr>
+    </w:lvl>
+    <w:lvl w:ilvl="3" w:tplc="4009000F" w:tentative="1">
+      <w:start w:val="1"/>
+      <w:numFmt w:val="decimal"/>
+      <w:lvlText w:val="%4."/>
+      <w:lvlJc w:val="left"/>
+      <w:pPr>
+        <w:ind w:left="2880" w:hanging="360"/>
+      </w:pPr>
+    </w:lvl>
+    <w:lvl w:ilvl="4" w:tplc="40090019" w:tentative="1">
+      <w:start w:val="1"/>
+      <w:numFmt w:val="lowerLetter"/>
+      <w:lvlText w:val="%5."/>
+      <w:lvlJc w:val="left"/>
+      <w:pPr>
+        <w:ind w:left="3600" w:hanging="360"/>
+      </w:pPr>
+    </w:lvl>
+    <w:lvl w:ilvl="5" w:tplc="4009001B" w:tentative="1">
+      <w:start w:val="1"/>
+      <w:numFmt w:val="lowerRoman"/>
+      <w:lvlText w:val="%6."/>
+      <w:lvlJc w:val="right"/>
+      <w:pPr>
+        <w:ind w:left="4320" w:hanging="180"/>
+      </w:pPr>
+    </w:lvl>
+    <w:lvl w:ilvl="6" w:tplc="4009000F" w:tentative="1">
+      <w:start w:val="1"/>
+      <w:numFmt w:val="decimal"/>
+      <w:lvlText w:val="%7."/>
+      <w:lvlJc w:val="left"/>
+      <w:pPr>
+        <w:ind w:left="5040" w:hanging="360"/>
+      </w:pPr>
+    </w:lvl>
+    <w:lvl w:ilvl="7" w:tplc="40090019" w:tentative="1">
+      <w:start w:val="1"/>
+      <w:numFmt w:val="lowerLetter"/>
+      <w:lvlText w:val="%8."/>
+      <w:lvlJc w:val="left"/>
+      <w:pPr>
+        <w:ind w:left="5760" w:hanging="360"/>
+      </w:pPr>
+    </w:lvl>
+    <w:lvl w:ilvl="8" w:tplc="4009001B" w:tentative="1">
+      <w:start w:val="1"/>
+      <w:numFmt w:val="lowerRoman"/>
+      <w:lvlText w:val="%9."/>
+      <w:lvlJc w:val="right"/>
+      <w:pPr>
+        <w:ind w:left="6480" w:hanging="180"/>
+      </w:pPr>
+    </w:lvl>
+  </w:abstractNum>
+  <w:abstractNum w:abstractNumId="2" w15:restartNumberingAfterBreak="0">
     <w:nsid w:val="392872CC"/>
     <w:multiLevelType w:val="hybridMultilevel"/>
     <w:tmpl w:val="C18A71AC"/>
@@ -2870,7 +2947,7 @@
       </w:rPr>
     </w:lvl>
   </w:abstractNum>
-  <w:abstractNum w:abstractNumId="2" w15:restartNumberingAfterBreak="0">
+  <w:abstractNum w:abstractNumId="3" w15:restartNumberingAfterBreak="0">
     <w:nsid w:val="49A45C43"/>
     <w:multiLevelType w:val="hybridMultilevel"/>
     <w:tmpl w:val="E91EC3B8"/>
@@ -2959,7 +3036,7 @@
       </w:pPr>
     </w:lvl>
   </w:abstractNum>
-  <w:abstractNum w:abstractNumId="3" w15:restartNumberingAfterBreak="0">
+  <w:abstractNum w:abstractNumId="4" w15:restartNumberingAfterBreak="0">
     <w:nsid w:val="570A6CC8"/>
     <w:multiLevelType w:val="hybridMultilevel"/>
     <w:tmpl w:val="58C02130"/>
@@ -3049,7 +3126,7 @@
       </w:pPr>
     </w:lvl>
   </w:abstractNum>
-  <w:abstractNum w:abstractNumId="4" w15:restartNumberingAfterBreak="0">
+  <w:abstractNum w:abstractNumId="5" w15:restartNumberingAfterBreak="0">
     <w:nsid w:val="58520339"/>
     <w:multiLevelType w:val="hybridMultilevel"/>
     <w:tmpl w:val="4D1CB558"/>
@@ -3138,7 +3215,7 @@
       </w:pPr>
     </w:lvl>
   </w:abstractNum>
-  <w:abstractNum w:abstractNumId="5" w15:restartNumberingAfterBreak="0">
+  <w:abstractNum w:abstractNumId="6" w15:restartNumberingAfterBreak="0">
     <w:nsid w:val="662900CC"/>
     <w:multiLevelType w:val="hybridMultilevel"/>
     <w:tmpl w:val="2D4C2AFE"/>
@@ -3227,7 +3304,7 @@
       </w:pPr>
     </w:lvl>
   </w:abstractNum>
-  <w:abstractNum w:abstractNumId="6" w15:restartNumberingAfterBreak="0">
+  <w:abstractNum w:abstractNumId="7" w15:restartNumberingAfterBreak="0">
     <w:nsid w:val="7C9B16C9"/>
     <w:multiLevelType w:val="hybridMultilevel"/>
     <w:tmpl w:val="A6244A06"/>
@@ -3316,7 +3393,7 @@
       </w:pPr>
     </w:lvl>
   </w:abstractNum>
-  <w:abstractNum w:abstractNumId="7" w15:restartNumberingAfterBreak="0">
+  <w:abstractNum w:abstractNumId="8" w15:restartNumberingAfterBreak="0">
     <w:nsid w:val="7E822120"/>
     <w:multiLevelType w:val="hybridMultilevel"/>
     <w:tmpl w:val="9DB81826"/>
@@ -3406,27 +3483,30 @@
     </w:lvl>
   </w:abstractNum>
   <w:num w:numId="1" w16cid:durableId="1518500618">
-    <w:abstractNumId w:val="5"/>
+    <w:abstractNumId w:val="6"/>
   </w:num>
   <w:num w:numId="2" w16cid:durableId="1881237402">
+    <w:abstractNumId w:val="8"/>
+  </w:num>
+  <w:num w:numId="3" w16cid:durableId="280574180">
     <w:abstractNumId w:val="7"/>
   </w:num>
-  <w:num w:numId="3" w16cid:durableId="280574180">
-    <w:abstractNumId w:val="6"/>
-  </w:num>
   <w:num w:numId="4" w16cid:durableId="2066683344">
-    <w:abstractNumId w:val="3"/>
+    <w:abstractNumId w:val="4"/>
   </w:num>
   <w:num w:numId="5" w16cid:durableId="235557020">
-    <w:abstractNumId w:val="4"/>
+    <w:abstractNumId w:val="5"/>
   </w:num>
   <w:num w:numId="6" w16cid:durableId="1597400171">
     <w:abstractNumId w:val="0"/>
   </w:num>
   <w:num w:numId="7" w16cid:durableId="993217733">
+    <w:abstractNumId w:val="3"/>
+  </w:num>
+  <w:num w:numId="8" w16cid:durableId="1245338011">
     <w:abstractNumId w:val="2"/>
   </w:num>
-  <w:num w:numId="8" w16cid:durableId="1245338011">
+  <w:num w:numId="9" w16cid:durableId="298418069">
     <w:abstractNumId w:val="1"/>
   </w:num>
 </w:numbering>

</xml_diff>